<commit_message>
Fixed wrong shortucts description
CTRL+S and CTRL+D
</commit_message>
<xml_diff>
--- a/ABAPinEclipse Shortcuts Cheat Sheet.docx
+++ b/ABAPinEclipse Shortcuts Cheat Sheet.docx
@@ -3408,8 +3408,6 @@
                               </w:rPr>
                               <w:sym w:font="Wingdings" w:char="F0E0"/>
                             </w:r>
-                            <w:bookmarkStart w:id="0" w:name="_GoBack"/>
-                            <w:bookmarkEnd w:id="0"/>
                           </w:p>
                         </w:txbxContent>
                       </wps:txbx>
@@ -3454,8 +3452,6 @@
                         </w:rPr>
                         <w:sym w:font="Wingdings" w:char="F0E0"/>
                       </w:r>
-                      <w:bookmarkStart w:id="1" w:name="_GoBack"/>
-                      <w:bookmarkEnd w:id="1"/>
                     </w:p>
                   </w:txbxContent>
                 </v:textbox>
@@ -11889,12 +11885,21 @@
                               </w:rPr>
                               <w:t xml:space="preserve"> </w:t>
                             </w:r>
+                            <w:proofErr w:type="spellStart"/>
                             <w:r>
                               <w:rPr>
                                 <w:rFonts w:ascii="Segoe UI" w:hAnsi="Segoe UI" w:cs="Segoe UI"/>
                                 <w:sz w:val="18"/>
                               </w:rPr>
-                              <w:t>Open in SAP Gui</w:t>
+                              <w:t>Save</w:t>
+                            </w:r>
+                            <w:proofErr w:type="spellEnd"/>
+                            <w:r>
+                              <w:rPr>
+                                <w:rFonts w:ascii="Segoe UI" w:hAnsi="Segoe UI" w:cs="Segoe UI"/>
+                                <w:sz w:val="18"/>
+                              </w:rPr>
+                              <w:t xml:space="preserve"> </w:t>
                             </w:r>
                           </w:p>
                         </w:txbxContent>
@@ -11940,12 +11945,21 @@
                         </w:rPr>
                         <w:t xml:space="preserve"> </w:t>
                       </w:r>
+                      <w:proofErr w:type="spellStart"/>
                       <w:r>
                         <w:rPr>
                           <w:rFonts w:ascii="Segoe UI" w:hAnsi="Segoe UI" w:cs="Segoe UI"/>
                           <w:sz w:val="18"/>
                         </w:rPr>
-                        <w:t>Open in SAP Gui</w:t>
+                        <w:t>Save</w:t>
+                      </w:r>
+                      <w:proofErr w:type="spellEnd"/>
+                      <w:r>
+                        <w:rPr>
+                          <w:rFonts w:ascii="Segoe UI" w:hAnsi="Segoe UI" w:cs="Segoe UI"/>
+                          <w:sz w:val="18"/>
+                        </w:rPr>
+                        <w:t xml:space="preserve"> </w:t>
                       </w:r>
                     </w:p>
                   </w:txbxContent>
@@ -13082,7 +13096,7 @@
                                 <w:rFonts w:ascii="Segoe UI" w:hAnsi="Segoe UI" w:cs="Segoe UI"/>
                                 <w:sz w:val="18"/>
                               </w:rPr>
-                              <w:t>Duplicate</w:t>
+                              <w:t>Delete</w:t>
                             </w:r>
                             <w:proofErr w:type="spellEnd"/>
                             <w:r>
@@ -13151,7 +13165,7 @@
                           <w:rFonts w:ascii="Segoe UI" w:hAnsi="Segoe UI" w:cs="Segoe UI"/>
                           <w:sz w:val="18"/>
                         </w:rPr>
-                        <w:t>Duplicate</w:t>
+                        <w:t>Delete</w:t>
                       </w:r>
                       <w:proofErr w:type="spellEnd"/>
                       <w:r>
@@ -15036,6 +15050,8 @@
         </w:rPr>
         <w:tab/>
       </w:r>
+      <w:bookmarkStart w:id="0" w:name="_GoBack"/>
+      <w:bookmarkEnd w:id="0"/>
     </w:p>
     <w:sectPr>
       <w:headerReference w:type="default" r:id="rId12"/>

</xml_diff>